<commit_message>
Add common extractor descriptions
</commit_message>
<xml_diff>
--- a/UserDocumentation/KernelHaven User Documentation.docx
+++ b/UserDocumentation/KernelHaven User Documentation.docx
@@ -1459,6 +1459,883 @@
         <w:t>dead_code.properties</w:t>
       </w:r>
       <w:proofErr w:type="spellEnd"/>
+    </w:p>
+    <w:p>
+      <w:r>
+        <w:br w:type="page"/>
+      </w:r>
+    </w:p>
+    <w:p>
+      <w:pPr>
+        <w:pStyle w:val="Heading1"/>
+      </w:pPr>
+      <w:r>
+        <w:lastRenderedPageBreak/>
+        <w:t>Extractors</w:t>
+      </w:r>
+    </w:p>
+    <w:p>
+      <w:r>
+        <w:t>The following sections introduce some commonly used extractors for KernelHaven.</w:t>
+      </w:r>
+      <w:r>
+        <w:t xml:space="preserve"> They mostly focus on extracting data from the Linux Kernel and similar product lines.</w:t>
+      </w:r>
+    </w:p>
+    <w:p>
+      <w:r>
+        <w:br w:type="page"/>
+      </w:r>
+    </w:p>
+    <w:p>
+      <w:pPr>
+        <w:pStyle w:val="Heading2"/>
+      </w:pPr>
+      <w:proofErr w:type="spellStart"/>
+      <w:r>
+        <w:lastRenderedPageBreak/>
+        <w:t>KconfigReaderExtractor</w:t>
+      </w:r>
+      <w:proofErr w:type="spellEnd"/>
+    </w:p>
+    <w:p>
+      <w:r>
+        <w:t>A variability model extractor</w:t>
+      </w:r>
+      <w:r>
+        <w:t xml:space="preserve"> for </w:t>
+      </w:r>
+      <w:proofErr w:type="spellStart"/>
+      <w:r>
+        <w:t>Kconfig</w:t>
+      </w:r>
+      <w:proofErr w:type="spellEnd"/>
+      <w:r>
+        <w:t xml:space="preserve"> product lines</w:t>
+      </w:r>
+      <w:r>
+        <w:t xml:space="preserve"> based on the </w:t>
+      </w:r>
+      <w:proofErr w:type="spellStart"/>
+      <w:r>
+        <w:t>KconfigReader</w:t>
+      </w:r>
+      <w:proofErr w:type="spellEnd"/>
+      <w:r>
+        <w:t xml:space="preserve"> tool.</w:t>
+      </w:r>
+    </w:p>
+    <w:p>
+      <w:pPr>
+        <w:pStyle w:val="Heading3"/>
+      </w:pPr>
+      <w:r>
+        <w:t>Capabilities</w:t>
+      </w:r>
+    </w:p>
+    <w:p>
+      <w:r>
+        <w:t xml:space="preserve">This extractor reads the </w:t>
+      </w:r>
+      <w:proofErr w:type="spellStart"/>
+      <w:r>
+        <w:t>Kconfig</w:t>
+      </w:r>
+      <w:proofErr w:type="spellEnd"/>
+      <w:r>
+        <w:t xml:space="preserve"> model of the Linux Kernel. To do that, it has to modify the Linux source tree by calling </w:t>
+      </w:r>
+      <w:r>
+        <w:rPr>
+          <w:rStyle w:val="InlineCodeChar"/>
+        </w:rPr>
+        <w:t xml:space="preserve">make </w:t>
+      </w:r>
+      <w:proofErr w:type="spellStart"/>
+      <w:r>
+        <w:rPr>
+          <w:rStyle w:val="InlineCodeChar"/>
+        </w:rPr>
+        <w:t>allyesconfig</w:t>
+      </w:r>
+      <w:proofErr w:type="spellEnd"/>
+      <w:r>
+        <w:rPr>
+          <w:rStyle w:val="InlineCodeChar"/>
+        </w:rPr>
+        <w:t xml:space="preserve"> prepare</w:t>
+      </w:r>
+      <w:r>
+        <w:t xml:space="preserve"> on it. Be aware that this overrides any previously present </w:t>
+      </w:r>
+      <w:r>
+        <w:rPr>
+          <w:rStyle w:val="InlineCodeChar"/>
+        </w:rPr>
+        <w:t>.</w:t>
+      </w:r>
+      <w:proofErr w:type="spellStart"/>
+      <w:r>
+        <w:rPr>
+          <w:rStyle w:val="InlineCodeChar"/>
+        </w:rPr>
+        <w:t>config</w:t>
+      </w:r>
+      <w:proofErr w:type="spellEnd"/>
+      <w:r>
+        <w:t xml:space="preserve"> file in the Linux source tree.</w:t>
+      </w:r>
+    </w:p>
+    <w:p>
+      <w:pPr>
+        <w:pStyle w:val="Heading3"/>
+      </w:pPr>
+      <w:r>
+        <w:t>Usage</w:t>
+      </w:r>
+    </w:p>
+    <w:p>
+      <w:r>
+        <w:t xml:space="preserve">Set </w:t>
+      </w:r>
+      <w:proofErr w:type="spellStart"/>
+      <w:r>
+        <w:rPr>
+          <w:rStyle w:val="InlineCodeChar"/>
+        </w:rPr>
+        <w:t>variability.extractor.class</w:t>
+      </w:r>
+      <w:proofErr w:type="spellEnd"/>
+      <w:r>
+        <w:t xml:space="preserve"> to </w:t>
+      </w:r>
+      <w:proofErr w:type="spellStart"/>
+      <w:r>
+        <w:rPr>
+          <w:rStyle w:val="InlineCodeChar"/>
+        </w:rPr>
+        <w:t>net.ssehub.kernel_haven.kconfigreader.KconfigReaderExtractor</w:t>
+      </w:r>
+      <w:proofErr w:type="spellEnd"/>
+      <w:r>
+        <w:t xml:space="preserve"> in the KernelHaven properties.</w:t>
+      </w:r>
+    </w:p>
+    <w:p>
+      <w:pPr>
+        <w:pStyle w:val="Heading3"/>
+      </w:pPr>
+      <w:r>
+        <w:t>Dependencies</w:t>
+      </w:r>
+    </w:p>
+    <w:p>
+      <w:pPr>
+        <w:pStyle w:val="ListParagraph"/>
+        <w:numPr>
+          <w:ilvl w:val="0"/>
+          <w:numId w:val="2"/>
+        </w:numPr>
+      </w:pPr>
+      <w:r>
+        <w:t>Only runs on a Linux operating system</w:t>
+      </w:r>
+      <w:r>
+        <w:t>.</w:t>
+      </w:r>
+    </w:p>
+    <w:p>
+      <w:pPr>
+        <w:pStyle w:val="ListParagraph"/>
+        <w:numPr>
+          <w:ilvl w:val="0"/>
+          <w:numId w:val="2"/>
+        </w:numPr>
+        <w:rPr>
+          <w:rStyle w:val="InlineCodeChar"/>
+          <w:rFonts w:asciiTheme="minorHAnsi" w:hAnsiTheme="minorHAnsi"/>
+          <w:sz w:val="22"/>
+          <w:shd w:val="clear" w:color="auto" w:fill="auto"/>
+        </w:rPr>
+      </w:pPr>
+      <w:r>
+        <w:t xml:space="preserve">Requires a C compiler and </w:t>
+      </w:r>
+      <w:r>
+        <w:rPr>
+          <w:rStyle w:val="InlineCodeChar"/>
+        </w:rPr>
+        <w:t>make</w:t>
+      </w:r>
+      <w:r>
+        <w:t xml:space="preserve"> to be installed. On Ubuntu, just install the </w:t>
+      </w:r>
+      <w:r>
+        <w:rPr>
+          <w:rStyle w:val="InlineCodeChar"/>
+        </w:rPr>
+        <w:t>build-essential</w:t>
+      </w:r>
+      <w:r>
+        <w:t xml:space="preserve"> package via: </w:t>
+      </w:r>
+      <w:proofErr w:type="spellStart"/>
+      <w:r>
+        <w:rPr>
+          <w:rStyle w:val="InlineCodeChar"/>
+        </w:rPr>
+        <w:t>sudo</w:t>
+      </w:r>
+      <w:proofErr w:type="spellEnd"/>
+      <w:r>
+        <w:rPr>
+          <w:rStyle w:val="InlineCodeChar"/>
+        </w:rPr>
+        <w:t xml:space="preserve"> apt install build-essential</w:t>
+      </w:r>
+    </w:p>
+    <w:p>
+      <w:pPr>
+        <w:pStyle w:val="Heading3"/>
+      </w:pPr>
+      <w:r>
+        <w:t>Configuration</w:t>
+      </w:r>
+    </w:p>
+    <w:p>
+      <w:r>
+        <w:t>In addition to the default ones, this extractor has the following configuration options in the KernelHaven properties:</w:t>
+      </w:r>
+    </w:p>
+    <w:p>
+      <w:pPr>
+        <w:pStyle w:val="ListParagraph"/>
+        <w:numPr>
+          <w:ilvl w:val="0"/>
+          <w:numId w:val="3"/>
+        </w:numPr>
+      </w:pPr>
+      <w:proofErr w:type="spellStart"/>
+      <w:r>
+        <w:rPr>
+          <w:rStyle w:val="InlineCodeChar"/>
+        </w:rPr>
+        <w:t>variability.extractor.find_locations</w:t>
+      </w:r>
+      <w:proofErr w:type="spellEnd"/>
+      <w:r>
+        <w:t xml:space="preserve">:  </w:t>
+      </w:r>
+      <w:r>
+        <w:t xml:space="preserve">If set to true, the extractor will store source locations for each variable. Those locations represent </w:t>
+      </w:r>
+      <w:r>
+        <w:t>occurrences</w:t>
+      </w:r>
+      <w:r>
+        <w:t xml:space="preserve"> of the variable in the files that </w:t>
+      </w:r>
+      <w:proofErr w:type="spellStart"/>
+      <w:r>
+        <w:t>KconfigRe</w:t>
+      </w:r>
+      <w:r>
+        <w:t>ader</w:t>
+      </w:r>
+      <w:proofErr w:type="spellEnd"/>
+      <w:r>
+        <w:t xml:space="preserve"> used for generating the </w:t>
+      </w:r>
+      <w:r>
+        <w:t>v</w:t>
+      </w:r>
+      <w:r>
+        <w:t>ariability</w:t>
+      </w:r>
+      <w:r>
+        <w:t xml:space="preserve"> m</w:t>
+      </w:r>
+      <w:r>
+        <w:t>ode</w:t>
+      </w:r>
+      <w:r>
+        <w:t>l</w:t>
+      </w:r>
+      <w:r>
+        <w:t>.</w:t>
+      </w:r>
+      <w:r>
+        <w:t xml:space="preserve"> Default is false.</w:t>
+      </w:r>
+    </w:p>
+    <w:p>
+      <w:r>
+        <w:br w:type="page"/>
+      </w:r>
+    </w:p>
+    <w:p>
+      <w:pPr>
+        <w:pStyle w:val="Heading2"/>
+      </w:pPr>
+      <w:proofErr w:type="spellStart"/>
+      <w:r>
+        <w:lastRenderedPageBreak/>
+        <w:t>KbuildMinerExtractor</w:t>
+      </w:r>
+      <w:proofErr w:type="spellEnd"/>
+    </w:p>
+    <w:p>
+      <w:r>
+        <w:t xml:space="preserve">A build model extractor for </w:t>
+      </w:r>
+      <w:proofErr w:type="spellStart"/>
+      <w:r>
+        <w:t>Kconfig</w:t>
+      </w:r>
+      <w:proofErr w:type="spellEnd"/>
+      <w:r>
+        <w:t xml:space="preserve"> product lines based on the </w:t>
+      </w:r>
+      <w:proofErr w:type="spellStart"/>
+      <w:r>
+        <w:t>KbuildMiner</w:t>
+      </w:r>
+      <w:proofErr w:type="spellEnd"/>
+      <w:r>
+        <w:t xml:space="preserve"> tool.</w:t>
+      </w:r>
+    </w:p>
+    <w:p>
+      <w:pPr>
+        <w:pStyle w:val="Heading3"/>
+      </w:pPr>
+      <w:r>
+        <w:t>Capabilities</w:t>
+      </w:r>
+    </w:p>
+    <w:p>
+      <w:r>
+        <w:t xml:space="preserve">This extractor finds conditional compilation settings in the </w:t>
+      </w:r>
+      <w:proofErr w:type="spellStart"/>
+      <w:r>
+        <w:t>Kbuild</w:t>
+      </w:r>
+      <w:proofErr w:type="spellEnd"/>
+      <w:r>
+        <w:t xml:space="preserve"> files (</w:t>
+      </w:r>
+      <w:proofErr w:type="spellStart"/>
+      <w:r>
+        <w:rPr>
+          <w:rStyle w:val="InlineCodeChar"/>
+        </w:rPr>
+        <w:t>Kbuild</w:t>
+      </w:r>
+      <w:proofErr w:type="spellEnd"/>
+      <w:r>
+        <w:rPr>
+          <w:rStyle w:val="InlineCodeChar"/>
+        </w:rPr>
+        <w:t>*</w:t>
+      </w:r>
+      <w:r>
+        <w:t xml:space="preserve">, </w:t>
+      </w:r>
+      <w:proofErr w:type="spellStart"/>
+      <w:r>
+        <w:rPr>
+          <w:rStyle w:val="InlineCodeChar"/>
+        </w:rPr>
+        <w:t>Makefile</w:t>
+      </w:r>
+      <w:proofErr w:type="spellEnd"/>
+      <w:r>
+        <w:rPr>
+          <w:rStyle w:val="InlineCodeChar"/>
+        </w:rPr>
+        <w:t>*</w:t>
+      </w:r>
+      <w:r>
+        <w:t>) of the Linux Kernel.</w:t>
+      </w:r>
+    </w:p>
+    <w:p>
+      <w:pPr>
+        <w:pStyle w:val="Heading3"/>
+      </w:pPr>
+      <w:r>
+        <w:t>Usage</w:t>
+      </w:r>
+    </w:p>
+    <w:p>
+      <w:r>
+        <w:t xml:space="preserve">Set </w:t>
+      </w:r>
+      <w:proofErr w:type="spellStart"/>
+      <w:r>
+        <w:rPr>
+          <w:rStyle w:val="InlineCodeChar"/>
+        </w:rPr>
+        <w:t>build</w:t>
+      </w:r>
+      <w:r>
+        <w:rPr>
+          <w:rStyle w:val="InlineCodeChar"/>
+        </w:rPr>
+        <w:t>.extractor.class</w:t>
+      </w:r>
+      <w:proofErr w:type="spellEnd"/>
+      <w:r>
+        <w:t xml:space="preserve"> to </w:t>
+      </w:r>
+      <w:proofErr w:type="spellStart"/>
+      <w:r>
+        <w:rPr>
+          <w:rStyle w:val="InlineCodeChar"/>
+        </w:rPr>
+        <w:t>net.ssehub.kernel_haven.</w:t>
+      </w:r>
+      <w:r>
+        <w:rPr>
+          <w:rStyle w:val="InlineCodeChar"/>
+        </w:rPr>
+        <w:t>kbuildminer.KbuildMinerExtractor</w:t>
+      </w:r>
+      <w:proofErr w:type="spellEnd"/>
+      <w:r>
+        <w:rPr>
+          <w:rStyle w:val="InlineCodeChar"/>
+        </w:rPr>
+        <w:t xml:space="preserve"> </w:t>
+      </w:r>
+      <w:r>
+        <w:t>in the KernelHaven properties.</w:t>
+      </w:r>
+    </w:p>
+    <w:p>
+      <w:pPr>
+        <w:pStyle w:val="Heading3"/>
+      </w:pPr>
+      <w:r>
+        <w:t>Dependencies</w:t>
+      </w:r>
+    </w:p>
+    <w:p>
+      <w:proofErr w:type="gramStart"/>
+      <w:r>
+        <w:t>None.</w:t>
+      </w:r>
+      <w:proofErr w:type="gramEnd"/>
+    </w:p>
+    <w:p>
+      <w:pPr>
+        <w:pStyle w:val="Heading3"/>
+      </w:pPr>
+      <w:r>
+        <w:t>Configuration</w:t>
+      </w:r>
+    </w:p>
+    <w:p>
+      <w:r>
+        <w:t>In addition to the default ones, this extractor has the following configuration options in the KernelHaven properties:</w:t>
+      </w:r>
+    </w:p>
+    <w:p>
+      <w:pPr>
+        <w:pStyle w:val="ListParagraph"/>
+        <w:numPr>
+          <w:ilvl w:val="0"/>
+          <w:numId w:val="3"/>
+        </w:numPr>
+        <w:rPr>
+          <w:rStyle w:val="InlineCodeChar"/>
+          <w:rFonts w:asciiTheme="minorHAnsi" w:hAnsiTheme="minorHAnsi"/>
+          <w:sz w:val="22"/>
+          <w:shd w:val="clear" w:color="auto" w:fill="auto"/>
+        </w:rPr>
+      </w:pPr>
+      <w:proofErr w:type="spellStart"/>
+      <w:r>
+        <w:rPr>
+          <w:rStyle w:val="InlineCodeChar"/>
+        </w:rPr>
+        <w:t>build.extracator.top_folders</w:t>
+      </w:r>
+      <w:proofErr w:type="spellEnd"/>
+      <w:r>
+        <w:t xml:space="preserve">: </w:t>
+      </w:r>
+      <w:r>
+        <w:t>Comma-separated list of top-folders to analyze in the product line.</w:t>
+      </w:r>
+      <w:r>
+        <w:t xml:space="preserve"> By default, this is generated</w:t>
+      </w:r>
+      <w:r>
+        <w:t xml:space="preserve"> for the Linux Kernel</w:t>
+      </w:r>
+      <w:r>
+        <w:t xml:space="preserve"> from the </w:t>
+      </w:r>
+      <w:r>
+        <w:rPr>
+          <w:rStyle w:val="InlineCodeChar"/>
+        </w:rPr>
+        <w:t>arch</w:t>
+      </w:r>
+      <w:r>
+        <w:t xml:space="preserve"> setting as follows: </w:t>
+      </w:r>
+      <w:r>
+        <w:rPr>
+          <w:rStyle w:val="InlineCodeChar"/>
+        </w:rPr>
+        <w:t>arch/&lt;arch&gt;,block,crypto,drivers,firmware,fs,init,ipc,kernel,lib,mm,net,security,sound</w:t>
+      </w:r>
+    </w:p>
+    <w:p>
+      <w:r>
+        <w:br w:type="page"/>
+      </w:r>
+    </w:p>
+    <w:p>
+      <w:pPr>
+        <w:pStyle w:val="Heading2"/>
+      </w:pPr>
+      <w:proofErr w:type="spellStart"/>
+      <w:r>
+        <w:lastRenderedPageBreak/>
+        <w:t>UndertakerExtractor</w:t>
+      </w:r>
+      <w:proofErr w:type="spellEnd"/>
+    </w:p>
+    <w:p>
+      <w:r>
+        <w:t xml:space="preserve">A code model extractor for </w:t>
+      </w:r>
+      <w:r>
+        <w:rPr>
+          <w:rStyle w:val="InlineCodeChar"/>
+        </w:rPr>
+        <w:t>#</w:t>
+      </w:r>
+      <w:proofErr w:type="spellStart"/>
+      <w:r>
+        <w:rPr>
+          <w:rStyle w:val="InlineCodeChar"/>
+        </w:rPr>
+        <w:t>ifdef</w:t>
+      </w:r>
+      <w:r>
+        <w:t>s</w:t>
+      </w:r>
+      <w:proofErr w:type="spellEnd"/>
+      <w:r>
+        <w:t xml:space="preserve"> based on the Undertaker tool.</w:t>
+      </w:r>
+    </w:p>
+    <w:p>
+      <w:pPr>
+        <w:pStyle w:val="Heading3"/>
+      </w:pPr>
+      <w:r>
+        <w:t>Capabilities</w:t>
+      </w:r>
+    </w:p>
+    <w:p>
+      <w:r>
+        <w:t xml:space="preserve">This extractor finds </w:t>
+      </w:r>
+      <w:r>
+        <w:rPr>
+          <w:rStyle w:val="InlineCodeChar"/>
+        </w:rPr>
+        <w:t>#</w:t>
+      </w:r>
+      <w:proofErr w:type="spellStart"/>
+      <w:r>
+        <w:rPr>
+          <w:rStyle w:val="InlineCodeChar"/>
+        </w:rPr>
+        <w:t>ifdef</w:t>
+      </w:r>
+      <w:proofErr w:type="spellEnd"/>
+      <w:r>
+        <w:t xml:space="preserve"> </w:t>
+      </w:r>
+      <w:r>
+        <w:t xml:space="preserve">(and similar) </w:t>
+      </w:r>
+      <w:r>
+        <w:t>blocks in source files (</w:t>
+      </w:r>
+      <w:r>
+        <w:rPr>
+          <w:rStyle w:val="InlineCodeChar"/>
+        </w:rPr>
+        <w:t>*.c</w:t>
+      </w:r>
+      <w:r>
+        <w:t xml:space="preserve">, </w:t>
+      </w:r>
+      <w:r>
+        <w:rPr>
+          <w:rStyle w:val="InlineCodeChar"/>
+        </w:rPr>
+        <w:t>*.h</w:t>
+      </w:r>
+      <w:r>
+        <w:t xml:space="preserve">, </w:t>
+      </w:r>
+      <w:r>
+        <w:rPr>
+          <w:rStyle w:val="InlineCodeChar"/>
+        </w:rPr>
+        <w:t>*.S</w:t>
+      </w:r>
+      <w:r>
+        <w:t>) and extracts the hierarchical condition structure.</w:t>
+      </w:r>
+    </w:p>
+    <w:p>
+      <w:pPr>
+        <w:pStyle w:val="Heading3"/>
+      </w:pPr>
+      <w:r>
+        <w:t>Usage</w:t>
+      </w:r>
+    </w:p>
+    <w:p>
+      <w:r>
+        <w:t xml:space="preserve">Set </w:t>
+      </w:r>
+      <w:proofErr w:type="spellStart"/>
+      <w:r>
+        <w:rPr>
+          <w:rStyle w:val="InlineCodeChar"/>
+        </w:rPr>
+        <w:t>code.extractor.class</w:t>
+      </w:r>
+      <w:proofErr w:type="spellEnd"/>
+      <w:r>
+        <w:t xml:space="preserve"> to </w:t>
+      </w:r>
+      <w:proofErr w:type="spellStart"/>
+      <w:r>
+        <w:rPr>
+          <w:rStyle w:val="InlineCodeChar"/>
+        </w:rPr>
+        <w:t>net.ssehub.kernel_haven.undertaker.UndertakerExtractor</w:t>
+      </w:r>
+      <w:proofErr w:type="spellEnd"/>
+      <w:r>
+        <w:t xml:space="preserve"> in the KernelHaven properties.</w:t>
+      </w:r>
+    </w:p>
+    <w:p>
+      <w:pPr>
+        <w:pStyle w:val="Heading3"/>
+      </w:pPr>
+      <w:r>
+        <w:t>Dependencies</w:t>
+      </w:r>
+    </w:p>
+    <w:p>
+      <w:pPr>
+        <w:pStyle w:val="ListParagraph"/>
+        <w:numPr>
+          <w:ilvl w:val="0"/>
+          <w:numId w:val="3"/>
+        </w:numPr>
+      </w:pPr>
+      <w:r>
+        <w:t>Only runs on a Linux operating system.</w:t>
+      </w:r>
+    </w:p>
+    <w:p>
+      <w:pPr>
+        <w:pStyle w:val="Heading3"/>
+      </w:pPr>
+      <w:r>
+        <w:t>Configuration</w:t>
+      </w:r>
+    </w:p>
+    <w:p>
+      <w:r>
+        <w:t>In addition to the default ones, this extractor has the following configuration options in the KernelHaven properties:</w:t>
+      </w:r>
+    </w:p>
+    <w:p>
+      <w:pPr>
+        <w:pStyle w:val="ListParagraph"/>
+        <w:numPr>
+          <w:ilvl w:val="0"/>
+          <w:numId w:val="3"/>
+        </w:numPr>
+      </w:pPr>
+      <w:proofErr w:type="spellStart"/>
+      <w:r>
+        <w:rPr>
+          <w:rStyle w:val="InlineCodeChar"/>
+        </w:rPr>
+        <w:t>code.extractor.hang_timeout</w:t>
+      </w:r>
+      <w:proofErr w:type="spellEnd"/>
+      <w:r>
+        <w:t xml:space="preserve">: </w:t>
+      </w:r>
+      <w:r>
+        <w:t>Undertaker has a bug where it hangs forever on some few files of the Linux Kernel. This setting defines a timeout in milliseconds until the undertaker executable is forcibly terminated.</w:t>
+      </w:r>
+      <w:r>
+        <w:t xml:space="preserve"> The default value is </w:t>
+      </w:r>
+      <w:r>
+        <w:t>20000</w:t>
+      </w:r>
+      <w:r>
+        <w:t>.</w:t>
+      </w:r>
+    </w:p>
+    <w:p>
+      <w:r>
+        <w:br w:type="page"/>
+      </w:r>
+    </w:p>
+    <w:p>
+      <w:pPr>
+        <w:pStyle w:val="Heading2"/>
+      </w:pPr>
+      <w:proofErr w:type="spellStart"/>
+      <w:r>
+        <w:lastRenderedPageBreak/>
+        <w:t>TypeChefExtractor</w:t>
+      </w:r>
+      <w:proofErr w:type="spellEnd"/>
+    </w:p>
+    <w:p>
+      <w:r>
+        <w:t>A code model extractor</w:t>
+      </w:r>
+      <w:r>
+        <w:t xml:space="preserve"> for C code based on the </w:t>
+      </w:r>
+      <w:proofErr w:type="spellStart"/>
+      <w:r>
+        <w:t>TypeChef</w:t>
+      </w:r>
+      <w:proofErr w:type="spellEnd"/>
+      <w:r>
+        <w:t xml:space="preserve"> tool.</w:t>
+      </w:r>
+    </w:p>
+    <w:p>
+      <w:pPr>
+        <w:pStyle w:val="Heading3"/>
+      </w:pPr>
+      <w:r>
+        <w:t>Capabilities</w:t>
+      </w:r>
+    </w:p>
+    <w:p>
+      <w:r>
+        <w:t>This extractor extracts a variability-aware abstract syntax tree (AST) from C code files (</w:t>
+      </w:r>
+      <w:r>
+        <w:rPr>
+          <w:rStyle w:val="InlineCodeChar"/>
+        </w:rPr>
+        <w:t>*.c</w:t>
+      </w:r>
+      <w:r>
+        <w:t>) and considers preprocessor macros.</w:t>
+      </w:r>
+    </w:p>
+    <w:p>
+      <w:pPr>
+        <w:pStyle w:val="Heading3"/>
+      </w:pPr>
+      <w:r>
+        <w:t>Usage</w:t>
+      </w:r>
+    </w:p>
+    <w:p>
+      <w:r>
+        <w:t xml:space="preserve">Set </w:t>
+      </w:r>
+      <w:proofErr w:type="spellStart"/>
+      <w:r>
+        <w:rPr>
+          <w:rStyle w:val="InlineCodeChar"/>
+        </w:rPr>
+        <w:t>code.extractor.class</w:t>
+      </w:r>
+      <w:proofErr w:type="spellEnd"/>
+      <w:r>
+        <w:rPr>
+          <w:rStyle w:val="InlineCodeChar"/>
+        </w:rPr>
+        <w:t xml:space="preserve"> </w:t>
+      </w:r>
+      <w:r>
+        <w:t xml:space="preserve">to </w:t>
+      </w:r>
+      <w:proofErr w:type="spellStart"/>
+      <w:r>
+        <w:rPr>
+          <w:rStyle w:val="InlineCodeChar"/>
+        </w:rPr>
+        <w:t>net.ssehub.kernel_haven.typechef.TypechefExtractor</w:t>
+      </w:r>
+      <w:proofErr w:type="spellEnd"/>
+      <w:r>
+        <w:t xml:space="preserve"> i</w:t>
+      </w:r>
+      <w:r>
+        <w:t>n the KernelHaven properties.</w:t>
+      </w:r>
+    </w:p>
+    <w:p>
+      <w:pPr>
+        <w:pStyle w:val="Heading3"/>
+      </w:pPr>
+      <w:r>
+        <w:t>Dependencies</w:t>
+      </w:r>
+    </w:p>
+    <w:p>
+      <w:pPr>
+        <w:pStyle w:val="ListParagraph"/>
+        <w:numPr>
+          <w:ilvl w:val="0"/>
+          <w:numId w:val="3"/>
+        </w:numPr>
+      </w:pPr>
+      <w:r>
+        <w:t xml:space="preserve">The </w:t>
+      </w:r>
+      <w:proofErr w:type="spellStart"/>
+      <w:r>
+        <w:t>CnfUtils</w:t>
+      </w:r>
+      <w:proofErr w:type="spellEnd"/>
+      <w:r>
+        <w:t xml:space="preserve"> plugin.</w:t>
+      </w:r>
+    </w:p>
+    <w:p>
+      <w:pPr>
+        <w:pStyle w:val="Heading3"/>
+      </w:pPr>
+      <w:r>
+        <w:t>Configuration</w:t>
+      </w:r>
+    </w:p>
+    <w:p>
+      <w:r>
+        <w:t>TODO</w:t>
+      </w:r>
     </w:p>
     <w:p>
       <w:bookmarkStart w:id="0" w:name="_GoBack"/>
@@ -1544,7 +2421,7 @@
         <w:noProof/>
         <w:lang w:val="de-DE"/>
       </w:rPr>
-      <w:t>1</w:t>
+      <w:t>9</w:t>
     </w:r>
     <w:r>
       <w:rPr>
@@ -1697,8 +2574,338 @@
       </w:rPr>
     </w:lvl>
   </w:abstractNum>
+  <w:abstractNum w:abstractNumId="1">
+    <w:nsid w:val="329F2DBB"/>
+    <w:multiLevelType w:val="multilevel"/>
+    <w:tmpl w:val="04090025"/>
+    <w:lvl w:ilvl="0">
+      <w:start w:val="1"/>
+      <w:numFmt w:val="decimal"/>
+      <w:pStyle w:val="Heading1"/>
+      <w:lvlText w:val="%1"/>
+      <w:lvlJc w:val="left"/>
+      <w:pPr>
+        <w:ind w:left="432" w:hanging="432"/>
+      </w:pPr>
+    </w:lvl>
+    <w:lvl w:ilvl="1">
+      <w:start w:val="1"/>
+      <w:numFmt w:val="decimal"/>
+      <w:pStyle w:val="Heading2"/>
+      <w:lvlText w:val="%1.%2"/>
+      <w:lvlJc w:val="left"/>
+      <w:pPr>
+        <w:ind w:left="576" w:hanging="576"/>
+      </w:pPr>
+    </w:lvl>
+    <w:lvl w:ilvl="2">
+      <w:start w:val="1"/>
+      <w:numFmt w:val="decimal"/>
+      <w:pStyle w:val="Heading3"/>
+      <w:lvlText w:val="%1.%2.%3"/>
+      <w:lvlJc w:val="left"/>
+      <w:pPr>
+        <w:ind w:left="720" w:hanging="720"/>
+      </w:pPr>
+    </w:lvl>
+    <w:lvl w:ilvl="3">
+      <w:start w:val="1"/>
+      <w:numFmt w:val="decimal"/>
+      <w:pStyle w:val="Heading4"/>
+      <w:lvlText w:val="%1.%2.%3.%4"/>
+      <w:lvlJc w:val="left"/>
+      <w:pPr>
+        <w:ind w:left="864" w:hanging="864"/>
+      </w:pPr>
+    </w:lvl>
+    <w:lvl w:ilvl="4">
+      <w:start w:val="1"/>
+      <w:numFmt w:val="decimal"/>
+      <w:pStyle w:val="Heading5"/>
+      <w:lvlText w:val="%1.%2.%3.%4.%5"/>
+      <w:lvlJc w:val="left"/>
+      <w:pPr>
+        <w:ind w:left="1008" w:hanging="1008"/>
+      </w:pPr>
+    </w:lvl>
+    <w:lvl w:ilvl="5">
+      <w:start w:val="1"/>
+      <w:numFmt w:val="decimal"/>
+      <w:pStyle w:val="Heading6"/>
+      <w:lvlText w:val="%1.%2.%3.%4.%5.%6"/>
+      <w:lvlJc w:val="left"/>
+      <w:pPr>
+        <w:ind w:left="1152" w:hanging="1152"/>
+      </w:pPr>
+    </w:lvl>
+    <w:lvl w:ilvl="6">
+      <w:start w:val="1"/>
+      <w:numFmt w:val="decimal"/>
+      <w:pStyle w:val="Heading7"/>
+      <w:lvlText w:val="%1.%2.%3.%4.%5.%6.%7"/>
+      <w:lvlJc w:val="left"/>
+      <w:pPr>
+        <w:ind w:left="1296" w:hanging="1296"/>
+      </w:pPr>
+    </w:lvl>
+    <w:lvl w:ilvl="7">
+      <w:start w:val="1"/>
+      <w:numFmt w:val="decimal"/>
+      <w:pStyle w:val="Heading8"/>
+      <w:lvlText w:val="%1.%2.%3.%4.%5.%6.%7.%8"/>
+      <w:lvlJc w:val="left"/>
+      <w:pPr>
+        <w:ind w:left="1440" w:hanging="1440"/>
+      </w:pPr>
+    </w:lvl>
+    <w:lvl w:ilvl="8">
+      <w:start w:val="1"/>
+      <w:numFmt w:val="decimal"/>
+      <w:pStyle w:val="Heading9"/>
+      <w:lvlText w:val="%1.%2.%3.%4.%5.%6.%7.%8.%9"/>
+      <w:lvlJc w:val="left"/>
+      <w:pPr>
+        <w:ind w:left="1584" w:hanging="1584"/>
+      </w:pPr>
+    </w:lvl>
+  </w:abstractNum>
+  <w:abstractNum w:abstractNumId="2">
+    <w:nsid w:val="3353435C"/>
+    <w:multiLevelType w:val="hybridMultilevel"/>
+    <w:tmpl w:val="AF5CFE36"/>
+    <w:lvl w:ilvl="0" w:tplc="04090001">
+      <w:start w:val="1"/>
+      <w:numFmt w:val="bullet"/>
+      <w:lvlText w:val=""/>
+      <w:lvlJc w:val="left"/>
+      <w:pPr>
+        <w:ind w:left="720" w:hanging="360"/>
+      </w:pPr>
+      <w:rPr>
+        <w:rFonts w:ascii="Symbol" w:hAnsi="Symbol" w:hint="default"/>
+      </w:rPr>
+    </w:lvl>
+    <w:lvl w:ilvl="1" w:tplc="04090003" w:tentative="1">
+      <w:start w:val="1"/>
+      <w:numFmt w:val="bullet"/>
+      <w:lvlText w:val="o"/>
+      <w:lvlJc w:val="left"/>
+      <w:pPr>
+        <w:ind w:left="1440" w:hanging="360"/>
+      </w:pPr>
+      <w:rPr>
+        <w:rFonts w:ascii="Courier New" w:hAnsi="Courier New" w:cs="Courier New" w:hint="default"/>
+      </w:rPr>
+    </w:lvl>
+    <w:lvl w:ilvl="2" w:tplc="04090005" w:tentative="1">
+      <w:start w:val="1"/>
+      <w:numFmt w:val="bullet"/>
+      <w:lvlText w:val=""/>
+      <w:lvlJc w:val="left"/>
+      <w:pPr>
+        <w:ind w:left="2160" w:hanging="360"/>
+      </w:pPr>
+      <w:rPr>
+        <w:rFonts w:ascii="Wingdings" w:hAnsi="Wingdings" w:hint="default"/>
+      </w:rPr>
+    </w:lvl>
+    <w:lvl w:ilvl="3" w:tplc="04090001" w:tentative="1">
+      <w:start w:val="1"/>
+      <w:numFmt w:val="bullet"/>
+      <w:lvlText w:val=""/>
+      <w:lvlJc w:val="left"/>
+      <w:pPr>
+        <w:ind w:left="2880" w:hanging="360"/>
+      </w:pPr>
+      <w:rPr>
+        <w:rFonts w:ascii="Symbol" w:hAnsi="Symbol" w:hint="default"/>
+      </w:rPr>
+    </w:lvl>
+    <w:lvl w:ilvl="4" w:tplc="04090003" w:tentative="1">
+      <w:start w:val="1"/>
+      <w:numFmt w:val="bullet"/>
+      <w:lvlText w:val="o"/>
+      <w:lvlJc w:val="left"/>
+      <w:pPr>
+        <w:ind w:left="3600" w:hanging="360"/>
+      </w:pPr>
+      <w:rPr>
+        <w:rFonts w:ascii="Courier New" w:hAnsi="Courier New" w:cs="Courier New" w:hint="default"/>
+      </w:rPr>
+    </w:lvl>
+    <w:lvl w:ilvl="5" w:tplc="04090005" w:tentative="1">
+      <w:start w:val="1"/>
+      <w:numFmt w:val="bullet"/>
+      <w:lvlText w:val=""/>
+      <w:lvlJc w:val="left"/>
+      <w:pPr>
+        <w:ind w:left="4320" w:hanging="360"/>
+      </w:pPr>
+      <w:rPr>
+        <w:rFonts w:ascii="Wingdings" w:hAnsi="Wingdings" w:hint="default"/>
+      </w:rPr>
+    </w:lvl>
+    <w:lvl w:ilvl="6" w:tplc="04090001" w:tentative="1">
+      <w:start w:val="1"/>
+      <w:numFmt w:val="bullet"/>
+      <w:lvlText w:val=""/>
+      <w:lvlJc w:val="left"/>
+      <w:pPr>
+        <w:ind w:left="5040" w:hanging="360"/>
+      </w:pPr>
+      <w:rPr>
+        <w:rFonts w:ascii="Symbol" w:hAnsi="Symbol" w:hint="default"/>
+      </w:rPr>
+    </w:lvl>
+    <w:lvl w:ilvl="7" w:tplc="04090003" w:tentative="1">
+      <w:start w:val="1"/>
+      <w:numFmt w:val="bullet"/>
+      <w:lvlText w:val="o"/>
+      <w:lvlJc w:val="left"/>
+      <w:pPr>
+        <w:ind w:left="5760" w:hanging="360"/>
+      </w:pPr>
+      <w:rPr>
+        <w:rFonts w:ascii="Courier New" w:hAnsi="Courier New" w:cs="Courier New" w:hint="default"/>
+      </w:rPr>
+    </w:lvl>
+    <w:lvl w:ilvl="8" w:tplc="04090005" w:tentative="1">
+      <w:start w:val="1"/>
+      <w:numFmt w:val="bullet"/>
+      <w:lvlText w:val=""/>
+      <w:lvlJc w:val="left"/>
+      <w:pPr>
+        <w:ind w:left="6480" w:hanging="360"/>
+      </w:pPr>
+      <w:rPr>
+        <w:rFonts w:ascii="Wingdings" w:hAnsi="Wingdings" w:hint="default"/>
+      </w:rPr>
+    </w:lvl>
+  </w:abstractNum>
+  <w:abstractNum w:abstractNumId="3">
+    <w:nsid w:val="72CC5DDA"/>
+    <w:multiLevelType w:val="hybridMultilevel"/>
+    <w:tmpl w:val="7D082A2A"/>
+    <w:lvl w:ilvl="0" w:tplc="04090001">
+      <w:start w:val="1"/>
+      <w:numFmt w:val="bullet"/>
+      <w:lvlText w:val=""/>
+      <w:lvlJc w:val="left"/>
+      <w:pPr>
+        <w:ind w:left="720" w:hanging="360"/>
+      </w:pPr>
+      <w:rPr>
+        <w:rFonts w:ascii="Symbol" w:hAnsi="Symbol" w:hint="default"/>
+      </w:rPr>
+    </w:lvl>
+    <w:lvl w:ilvl="1" w:tplc="04090003" w:tentative="1">
+      <w:start w:val="1"/>
+      <w:numFmt w:val="bullet"/>
+      <w:lvlText w:val="o"/>
+      <w:lvlJc w:val="left"/>
+      <w:pPr>
+        <w:ind w:left="1440" w:hanging="360"/>
+      </w:pPr>
+      <w:rPr>
+        <w:rFonts w:ascii="Courier New" w:hAnsi="Courier New" w:cs="Courier New" w:hint="default"/>
+      </w:rPr>
+    </w:lvl>
+    <w:lvl w:ilvl="2" w:tplc="04090005" w:tentative="1">
+      <w:start w:val="1"/>
+      <w:numFmt w:val="bullet"/>
+      <w:lvlText w:val=""/>
+      <w:lvlJc w:val="left"/>
+      <w:pPr>
+        <w:ind w:left="2160" w:hanging="360"/>
+      </w:pPr>
+      <w:rPr>
+        <w:rFonts w:ascii="Wingdings" w:hAnsi="Wingdings" w:hint="default"/>
+      </w:rPr>
+    </w:lvl>
+    <w:lvl w:ilvl="3" w:tplc="04090001" w:tentative="1">
+      <w:start w:val="1"/>
+      <w:numFmt w:val="bullet"/>
+      <w:lvlText w:val=""/>
+      <w:lvlJc w:val="left"/>
+      <w:pPr>
+        <w:ind w:left="2880" w:hanging="360"/>
+      </w:pPr>
+      <w:rPr>
+        <w:rFonts w:ascii="Symbol" w:hAnsi="Symbol" w:hint="default"/>
+      </w:rPr>
+    </w:lvl>
+    <w:lvl w:ilvl="4" w:tplc="04090003" w:tentative="1">
+      <w:start w:val="1"/>
+      <w:numFmt w:val="bullet"/>
+      <w:lvlText w:val="o"/>
+      <w:lvlJc w:val="left"/>
+      <w:pPr>
+        <w:ind w:left="3600" w:hanging="360"/>
+      </w:pPr>
+      <w:rPr>
+        <w:rFonts w:ascii="Courier New" w:hAnsi="Courier New" w:cs="Courier New" w:hint="default"/>
+      </w:rPr>
+    </w:lvl>
+    <w:lvl w:ilvl="5" w:tplc="04090005" w:tentative="1">
+      <w:start w:val="1"/>
+      <w:numFmt w:val="bullet"/>
+      <w:lvlText w:val=""/>
+      <w:lvlJc w:val="left"/>
+      <w:pPr>
+        <w:ind w:left="4320" w:hanging="360"/>
+      </w:pPr>
+      <w:rPr>
+        <w:rFonts w:ascii="Wingdings" w:hAnsi="Wingdings" w:hint="default"/>
+      </w:rPr>
+    </w:lvl>
+    <w:lvl w:ilvl="6" w:tplc="04090001" w:tentative="1">
+      <w:start w:val="1"/>
+      <w:numFmt w:val="bullet"/>
+      <w:lvlText w:val=""/>
+      <w:lvlJc w:val="left"/>
+      <w:pPr>
+        <w:ind w:left="5040" w:hanging="360"/>
+      </w:pPr>
+      <w:rPr>
+        <w:rFonts w:ascii="Symbol" w:hAnsi="Symbol" w:hint="default"/>
+      </w:rPr>
+    </w:lvl>
+    <w:lvl w:ilvl="7" w:tplc="04090003" w:tentative="1">
+      <w:start w:val="1"/>
+      <w:numFmt w:val="bullet"/>
+      <w:lvlText w:val="o"/>
+      <w:lvlJc w:val="left"/>
+      <w:pPr>
+        <w:ind w:left="5760" w:hanging="360"/>
+      </w:pPr>
+      <w:rPr>
+        <w:rFonts w:ascii="Courier New" w:hAnsi="Courier New" w:cs="Courier New" w:hint="default"/>
+      </w:rPr>
+    </w:lvl>
+    <w:lvl w:ilvl="8" w:tplc="04090005" w:tentative="1">
+      <w:start w:val="1"/>
+      <w:numFmt w:val="bullet"/>
+      <w:lvlText w:val=""/>
+      <w:lvlJc w:val="left"/>
+      <w:pPr>
+        <w:ind w:left="6480" w:hanging="360"/>
+      </w:pPr>
+      <w:rPr>
+        <w:rFonts w:ascii="Wingdings" w:hAnsi="Wingdings" w:hint="default"/>
+      </w:rPr>
+    </w:lvl>
+  </w:abstractNum>
   <w:num w:numId="1">
     <w:abstractNumId w:val="0"/>
+  </w:num>
+  <w:num w:numId="2">
+    <w:abstractNumId w:val="3"/>
+  </w:num>
+  <w:num w:numId="3">
+    <w:abstractNumId w:val="2"/>
+  </w:num>
+  <w:num w:numId="4">
+    <w:abstractNumId w:val="1"/>
   </w:num>
 </w:numbering>
 </file>
@@ -1874,6 +3081,9 @@
     <w:pPr>
       <w:keepNext/>
       <w:keepLines/>
+      <w:numPr>
+        <w:numId w:val="4"/>
+      </w:numPr>
       <w:spacing w:before="480" w:after="0"/>
       <w:outlineLvl w:val="0"/>
     </w:pPr>
@@ -1884,6 +3094,224 @@
       <w:color w:val="365F91" w:themeColor="accent1" w:themeShade="BF"/>
       <w:sz w:val="28"/>
       <w:szCs w:val="28"/>
+    </w:rPr>
+  </w:style>
+  <w:style w:type="paragraph" w:styleId="Heading2">
+    <w:name w:val="heading 2"/>
+    <w:basedOn w:val="Normal"/>
+    <w:next w:val="Normal"/>
+    <w:link w:val="Heading2Char"/>
+    <w:uiPriority w:val="9"/>
+    <w:unhideWhenUsed/>
+    <w:qFormat/>
+    <w:rsid w:val="00FD737A"/>
+    <w:pPr>
+      <w:keepNext/>
+      <w:keepLines/>
+      <w:numPr>
+        <w:ilvl w:val="1"/>
+        <w:numId w:val="4"/>
+      </w:numPr>
+      <w:spacing w:before="200" w:after="0"/>
+      <w:outlineLvl w:val="1"/>
+    </w:pPr>
+    <w:rPr>
+      <w:rFonts w:asciiTheme="majorHAnsi" w:eastAsiaTheme="majorEastAsia" w:hAnsiTheme="majorHAnsi" w:cstheme="majorBidi"/>
+      <w:b/>
+      <w:bCs/>
+      <w:color w:val="4F81BD" w:themeColor="accent1"/>
+      <w:sz w:val="26"/>
+      <w:szCs w:val="26"/>
+    </w:rPr>
+  </w:style>
+  <w:style w:type="paragraph" w:styleId="Heading3">
+    <w:name w:val="heading 3"/>
+    <w:basedOn w:val="Normal"/>
+    <w:next w:val="Normal"/>
+    <w:link w:val="Heading3Char"/>
+    <w:uiPriority w:val="9"/>
+    <w:unhideWhenUsed/>
+    <w:qFormat/>
+    <w:rsid w:val="000E13AD"/>
+    <w:pPr>
+      <w:keepNext/>
+      <w:keepLines/>
+      <w:numPr>
+        <w:ilvl w:val="2"/>
+        <w:numId w:val="4"/>
+      </w:numPr>
+      <w:spacing w:before="200" w:after="0"/>
+      <w:outlineLvl w:val="2"/>
+    </w:pPr>
+    <w:rPr>
+      <w:rFonts w:asciiTheme="majorHAnsi" w:eastAsiaTheme="majorEastAsia" w:hAnsiTheme="majorHAnsi" w:cstheme="majorBidi"/>
+      <w:b/>
+      <w:bCs/>
+      <w:color w:val="4F81BD" w:themeColor="accent1"/>
+    </w:rPr>
+  </w:style>
+  <w:style w:type="paragraph" w:styleId="Heading4">
+    <w:name w:val="heading 4"/>
+    <w:basedOn w:val="Normal"/>
+    <w:next w:val="Normal"/>
+    <w:link w:val="Heading4Char"/>
+    <w:uiPriority w:val="9"/>
+    <w:semiHidden/>
+    <w:unhideWhenUsed/>
+    <w:qFormat/>
+    <w:rsid w:val="00D40DF6"/>
+    <w:pPr>
+      <w:keepNext/>
+      <w:keepLines/>
+      <w:numPr>
+        <w:ilvl w:val="3"/>
+        <w:numId w:val="4"/>
+      </w:numPr>
+      <w:spacing w:before="200" w:after="0"/>
+      <w:outlineLvl w:val="3"/>
+    </w:pPr>
+    <w:rPr>
+      <w:rFonts w:asciiTheme="majorHAnsi" w:eastAsiaTheme="majorEastAsia" w:hAnsiTheme="majorHAnsi" w:cstheme="majorBidi"/>
+      <w:b/>
+      <w:bCs/>
+      <w:i/>
+      <w:iCs/>
+      <w:color w:val="4F81BD" w:themeColor="accent1"/>
+    </w:rPr>
+  </w:style>
+  <w:style w:type="paragraph" w:styleId="Heading5">
+    <w:name w:val="heading 5"/>
+    <w:basedOn w:val="Normal"/>
+    <w:next w:val="Normal"/>
+    <w:link w:val="Heading5Char"/>
+    <w:uiPriority w:val="9"/>
+    <w:semiHidden/>
+    <w:unhideWhenUsed/>
+    <w:qFormat/>
+    <w:rsid w:val="00D40DF6"/>
+    <w:pPr>
+      <w:keepNext/>
+      <w:keepLines/>
+      <w:numPr>
+        <w:ilvl w:val="4"/>
+        <w:numId w:val="4"/>
+      </w:numPr>
+      <w:spacing w:before="200" w:after="0"/>
+      <w:outlineLvl w:val="4"/>
+    </w:pPr>
+    <w:rPr>
+      <w:rFonts w:asciiTheme="majorHAnsi" w:eastAsiaTheme="majorEastAsia" w:hAnsiTheme="majorHAnsi" w:cstheme="majorBidi"/>
+      <w:color w:val="243F60" w:themeColor="accent1" w:themeShade="7F"/>
+    </w:rPr>
+  </w:style>
+  <w:style w:type="paragraph" w:styleId="Heading6">
+    <w:name w:val="heading 6"/>
+    <w:basedOn w:val="Normal"/>
+    <w:next w:val="Normal"/>
+    <w:link w:val="Heading6Char"/>
+    <w:uiPriority w:val="9"/>
+    <w:semiHidden/>
+    <w:unhideWhenUsed/>
+    <w:qFormat/>
+    <w:rsid w:val="00D40DF6"/>
+    <w:pPr>
+      <w:keepNext/>
+      <w:keepLines/>
+      <w:numPr>
+        <w:ilvl w:val="5"/>
+        <w:numId w:val="4"/>
+      </w:numPr>
+      <w:spacing w:before="200" w:after="0"/>
+      <w:outlineLvl w:val="5"/>
+    </w:pPr>
+    <w:rPr>
+      <w:rFonts w:asciiTheme="majorHAnsi" w:eastAsiaTheme="majorEastAsia" w:hAnsiTheme="majorHAnsi" w:cstheme="majorBidi"/>
+      <w:i/>
+      <w:iCs/>
+      <w:color w:val="243F60" w:themeColor="accent1" w:themeShade="7F"/>
+    </w:rPr>
+  </w:style>
+  <w:style w:type="paragraph" w:styleId="Heading7">
+    <w:name w:val="heading 7"/>
+    <w:basedOn w:val="Normal"/>
+    <w:next w:val="Normal"/>
+    <w:link w:val="Heading7Char"/>
+    <w:uiPriority w:val="9"/>
+    <w:semiHidden/>
+    <w:unhideWhenUsed/>
+    <w:qFormat/>
+    <w:rsid w:val="00D40DF6"/>
+    <w:pPr>
+      <w:keepNext/>
+      <w:keepLines/>
+      <w:numPr>
+        <w:ilvl w:val="6"/>
+        <w:numId w:val="4"/>
+      </w:numPr>
+      <w:spacing w:before="200" w:after="0"/>
+      <w:outlineLvl w:val="6"/>
+    </w:pPr>
+    <w:rPr>
+      <w:rFonts w:asciiTheme="majorHAnsi" w:eastAsiaTheme="majorEastAsia" w:hAnsiTheme="majorHAnsi" w:cstheme="majorBidi"/>
+      <w:i/>
+      <w:iCs/>
+      <w:color w:val="404040" w:themeColor="text1" w:themeTint="BF"/>
+    </w:rPr>
+  </w:style>
+  <w:style w:type="paragraph" w:styleId="Heading8">
+    <w:name w:val="heading 8"/>
+    <w:basedOn w:val="Normal"/>
+    <w:next w:val="Normal"/>
+    <w:link w:val="Heading8Char"/>
+    <w:uiPriority w:val="9"/>
+    <w:semiHidden/>
+    <w:unhideWhenUsed/>
+    <w:qFormat/>
+    <w:rsid w:val="00D40DF6"/>
+    <w:pPr>
+      <w:keepNext/>
+      <w:keepLines/>
+      <w:numPr>
+        <w:ilvl w:val="7"/>
+        <w:numId w:val="4"/>
+      </w:numPr>
+      <w:spacing w:before="200" w:after="0"/>
+      <w:outlineLvl w:val="7"/>
+    </w:pPr>
+    <w:rPr>
+      <w:rFonts w:asciiTheme="majorHAnsi" w:eastAsiaTheme="majorEastAsia" w:hAnsiTheme="majorHAnsi" w:cstheme="majorBidi"/>
+      <w:color w:val="404040" w:themeColor="text1" w:themeTint="BF"/>
+      <w:sz w:val="20"/>
+      <w:szCs w:val="20"/>
+    </w:rPr>
+  </w:style>
+  <w:style w:type="paragraph" w:styleId="Heading9">
+    <w:name w:val="heading 9"/>
+    <w:basedOn w:val="Normal"/>
+    <w:next w:val="Normal"/>
+    <w:link w:val="Heading9Char"/>
+    <w:uiPriority w:val="9"/>
+    <w:semiHidden/>
+    <w:unhideWhenUsed/>
+    <w:qFormat/>
+    <w:rsid w:val="00D40DF6"/>
+    <w:pPr>
+      <w:keepNext/>
+      <w:keepLines/>
+      <w:numPr>
+        <w:ilvl w:val="8"/>
+        <w:numId w:val="4"/>
+      </w:numPr>
+      <w:spacing w:before="200" w:after="0"/>
+      <w:outlineLvl w:val="8"/>
+    </w:pPr>
+    <w:rPr>
+      <w:rFonts w:asciiTheme="majorHAnsi" w:eastAsiaTheme="majorEastAsia" w:hAnsiTheme="majorHAnsi" w:cstheme="majorBidi"/>
+      <w:i/>
+      <w:iCs/>
+      <w:color w:val="404040" w:themeColor="text1" w:themeTint="BF"/>
+      <w:sz w:val="20"/>
+      <w:szCs w:val="20"/>
     </w:rPr>
   </w:style>
   <w:style w:type="character" w:default="1" w:styleId="DefaultParagraphFont">
@@ -2135,6 +3563,120 @@
     <w:link w:val="Footer"/>
     <w:uiPriority w:val="99"/>
     <w:rsid w:val="004933A2"/>
+  </w:style>
+  <w:style w:type="character" w:customStyle="1" w:styleId="Heading2Char">
+    <w:name w:val="Heading 2 Char"/>
+    <w:basedOn w:val="DefaultParagraphFont"/>
+    <w:link w:val="Heading2"/>
+    <w:uiPriority w:val="9"/>
+    <w:rsid w:val="00FD737A"/>
+    <w:rPr>
+      <w:rFonts w:asciiTheme="majorHAnsi" w:eastAsiaTheme="majorEastAsia" w:hAnsiTheme="majorHAnsi" w:cstheme="majorBidi"/>
+      <w:b/>
+      <w:bCs/>
+      <w:color w:val="4F81BD" w:themeColor="accent1"/>
+      <w:sz w:val="26"/>
+      <w:szCs w:val="26"/>
+    </w:rPr>
+  </w:style>
+  <w:style w:type="character" w:customStyle="1" w:styleId="Heading3Char">
+    <w:name w:val="Heading 3 Char"/>
+    <w:basedOn w:val="DefaultParagraphFont"/>
+    <w:link w:val="Heading3"/>
+    <w:uiPriority w:val="9"/>
+    <w:rsid w:val="000E13AD"/>
+    <w:rPr>
+      <w:rFonts w:asciiTheme="majorHAnsi" w:eastAsiaTheme="majorEastAsia" w:hAnsiTheme="majorHAnsi" w:cstheme="majorBidi"/>
+      <w:b/>
+      <w:bCs/>
+      <w:color w:val="4F81BD" w:themeColor="accent1"/>
+    </w:rPr>
+  </w:style>
+  <w:style w:type="character" w:customStyle="1" w:styleId="Heading4Char">
+    <w:name w:val="Heading 4 Char"/>
+    <w:basedOn w:val="DefaultParagraphFont"/>
+    <w:link w:val="Heading4"/>
+    <w:uiPriority w:val="9"/>
+    <w:semiHidden/>
+    <w:rsid w:val="00D40DF6"/>
+    <w:rPr>
+      <w:rFonts w:asciiTheme="majorHAnsi" w:eastAsiaTheme="majorEastAsia" w:hAnsiTheme="majorHAnsi" w:cstheme="majorBidi"/>
+      <w:b/>
+      <w:bCs/>
+      <w:i/>
+      <w:iCs/>
+      <w:color w:val="4F81BD" w:themeColor="accent1"/>
+    </w:rPr>
+  </w:style>
+  <w:style w:type="character" w:customStyle="1" w:styleId="Heading5Char">
+    <w:name w:val="Heading 5 Char"/>
+    <w:basedOn w:val="DefaultParagraphFont"/>
+    <w:link w:val="Heading5"/>
+    <w:uiPriority w:val="9"/>
+    <w:semiHidden/>
+    <w:rsid w:val="00D40DF6"/>
+    <w:rPr>
+      <w:rFonts w:asciiTheme="majorHAnsi" w:eastAsiaTheme="majorEastAsia" w:hAnsiTheme="majorHAnsi" w:cstheme="majorBidi"/>
+      <w:color w:val="243F60" w:themeColor="accent1" w:themeShade="7F"/>
+    </w:rPr>
+  </w:style>
+  <w:style w:type="character" w:customStyle="1" w:styleId="Heading6Char">
+    <w:name w:val="Heading 6 Char"/>
+    <w:basedOn w:val="DefaultParagraphFont"/>
+    <w:link w:val="Heading6"/>
+    <w:uiPriority w:val="9"/>
+    <w:semiHidden/>
+    <w:rsid w:val="00D40DF6"/>
+    <w:rPr>
+      <w:rFonts w:asciiTheme="majorHAnsi" w:eastAsiaTheme="majorEastAsia" w:hAnsiTheme="majorHAnsi" w:cstheme="majorBidi"/>
+      <w:i/>
+      <w:iCs/>
+      <w:color w:val="243F60" w:themeColor="accent1" w:themeShade="7F"/>
+    </w:rPr>
+  </w:style>
+  <w:style w:type="character" w:customStyle="1" w:styleId="Heading7Char">
+    <w:name w:val="Heading 7 Char"/>
+    <w:basedOn w:val="DefaultParagraphFont"/>
+    <w:link w:val="Heading7"/>
+    <w:uiPriority w:val="9"/>
+    <w:semiHidden/>
+    <w:rsid w:val="00D40DF6"/>
+    <w:rPr>
+      <w:rFonts w:asciiTheme="majorHAnsi" w:eastAsiaTheme="majorEastAsia" w:hAnsiTheme="majorHAnsi" w:cstheme="majorBidi"/>
+      <w:i/>
+      <w:iCs/>
+      <w:color w:val="404040" w:themeColor="text1" w:themeTint="BF"/>
+    </w:rPr>
+  </w:style>
+  <w:style w:type="character" w:customStyle="1" w:styleId="Heading8Char">
+    <w:name w:val="Heading 8 Char"/>
+    <w:basedOn w:val="DefaultParagraphFont"/>
+    <w:link w:val="Heading8"/>
+    <w:uiPriority w:val="9"/>
+    <w:semiHidden/>
+    <w:rsid w:val="00D40DF6"/>
+    <w:rPr>
+      <w:rFonts w:asciiTheme="majorHAnsi" w:eastAsiaTheme="majorEastAsia" w:hAnsiTheme="majorHAnsi" w:cstheme="majorBidi"/>
+      <w:color w:val="404040" w:themeColor="text1" w:themeTint="BF"/>
+      <w:sz w:val="20"/>
+      <w:szCs w:val="20"/>
+    </w:rPr>
+  </w:style>
+  <w:style w:type="character" w:customStyle="1" w:styleId="Heading9Char">
+    <w:name w:val="Heading 9 Char"/>
+    <w:basedOn w:val="DefaultParagraphFont"/>
+    <w:link w:val="Heading9"/>
+    <w:uiPriority w:val="9"/>
+    <w:semiHidden/>
+    <w:rsid w:val="00D40DF6"/>
+    <w:rPr>
+      <w:rFonts w:asciiTheme="majorHAnsi" w:eastAsiaTheme="majorEastAsia" w:hAnsiTheme="majorHAnsi" w:cstheme="majorBidi"/>
+      <w:i/>
+      <w:iCs/>
+      <w:color w:val="404040" w:themeColor="text1" w:themeTint="BF"/>
+      <w:sz w:val="20"/>
+      <w:szCs w:val="20"/>
+    </w:rPr>
   </w:style>
 </w:styles>
 </file>
@@ -2310,6 +3852,9 @@
     <w:pPr>
       <w:keepNext/>
       <w:keepLines/>
+      <w:numPr>
+        <w:numId w:val="4"/>
+      </w:numPr>
       <w:spacing w:before="480" w:after="0"/>
       <w:outlineLvl w:val="0"/>
     </w:pPr>
@@ -2320,6 +3865,224 @@
       <w:color w:val="365F91" w:themeColor="accent1" w:themeShade="BF"/>
       <w:sz w:val="28"/>
       <w:szCs w:val="28"/>
+    </w:rPr>
+  </w:style>
+  <w:style w:type="paragraph" w:styleId="Heading2">
+    <w:name w:val="heading 2"/>
+    <w:basedOn w:val="Normal"/>
+    <w:next w:val="Normal"/>
+    <w:link w:val="Heading2Char"/>
+    <w:uiPriority w:val="9"/>
+    <w:unhideWhenUsed/>
+    <w:qFormat/>
+    <w:rsid w:val="00FD737A"/>
+    <w:pPr>
+      <w:keepNext/>
+      <w:keepLines/>
+      <w:numPr>
+        <w:ilvl w:val="1"/>
+        <w:numId w:val="4"/>
+      </w:numPr>
+      <w:spacing w:before="200" w:after="0"/>
+      <w:outlineLvl w:val="1"/>
+    </w:pPr>
+    <w:rPr>
+      <w:rFonts w:asciiTheme="majorHAnsi" w:eastAsiaTheme="majorEastAsia" w:hAnsiTheme="majorHAnsi" w:cstheme="majorBidi"/>
+      <w:b/>
+      <w:bCs/>
+      <w:color w:val="4F81BD" w:themeColor="accent1"/>
+      <w:sz w:val="26"/>
+      <w:szCs w:val="26"/>
+    </w:rPr>
+  </w:style>
+  <w:style w:type="paragraph" w:styleId="Heading3">
+    <w:name w:val="heading 3"/>
+    <w:basedOn w:val="Normal"/>
+    <w:next w:val="Normal"/>
+    <w:link w:val="Heading3Char"/>
+    <w:uiPriority w:val="9"/>
+    <w:unhideWhenUsed/>
+    <w:qFormat/>
+    <w:rsid w:val="000E13AD"/>
+    <w:pPr>
+      <w:keepNext/>
+      <w:keepLines/>
+      <w:numPr>
+        <w:ilvl w:val="2"/>
+        <w:numId w:val="4"/>
+      </w:numPr>
+      <w:spacing w:before="200" w:after="0"/>
+      <w:outlineLvl w:val="2"/>
+    </w:pPr>
+    <w:rPr>
+      <w:rFonts w:asciiTheme="majorHAnsi" w:eastAsiaTheme="majorEastAsia" w:hAnsiTheme="majorHAnsi" w:cstheme="majorBidi"/>
+      <w:b/>
+      <w:bCs/>
+      <w:color w:val="4F81BD" w:themeColor="accent1"/>
+    </w:rPr>
+  </w:style>
+  <w:style w:type="paragraph" w:styleId="Heading4">
+    <w:name w:val="heading 4"/>
+    <w:basedOn w:val="Normal"/>
+    <w:next w:val="Normal"/>
+    <w:link w:val="Heading4Char"/>
+    <w:uiPriority w:val="9"/>
+    <w:semiHidden/>
+    <w:unhideWhenUsed/>
+    <w:qFormat/>
+    <w:rsid w:val="00D40DF6"/>
+    <w:pPr>
+      <w:keepNext/>
+      <w:keepLines/>
+      <w:numPr>
+        <w:ilvl w:val="3"/>
+        <w:numId w:val="4"/>
+      </w:numPr>
+      <w:spacing w:before="200" w:after="0"/>
+      <w:outlineLvl w:val="3"/>
+    </w:pPr>
+    <w:rPr>
+      <w:rFonts w:asciiTheme="majorHAnsi" w:eastAsiaTheme="majorEastAsia" w:hAnsiTheme="majorHAnsi" w:cstheme="majorBidi"/>
+      <w:b/>
+      <w:bCs/>
+      <w:i/>
+      <w:iCs/>
+      <w:color w:val="4F81BD" w:themeColor="accent1"/>
+    </w:rPr>
+  </w:style>
+  <w:style w:type="paragraph" w:styleId="Heading5">
+    <w:name w:val="heading 5"/>
+    <w:basedOn w:val="Normal"/>
+    <w:next w:val="Normal"/>
+    <w:link w:val="Heading5Char"/>
+    <w:uiPriority w:val="9"/>
+    <w:semiHidden/>
+    <w:unhideWhenUsed/>
+    <w:qFormat/>
+    <w:rsid w:val="00D40DF6"/>
+    <w:pPr>
+      <w:keepNext/>
+      <w:keepLines/>
+      <w:numPr>
+        <w:ilvl w:val="4"/>
+        <w:numId w:val="4"/>
+      </w:numPr>
+      <w:spacing w:before="200" w:after="0"/>
+      <w:outlineLvl w:val="4"/>
+    </w:pPr>
+    <w:rPr>
+      <w:rFonts w:asciiTheme="majorHAnsi" w:eastAsiaTheme="majorEastAsia" w:hAnsiTheme="majorHAnsi" w:cstheme="majorBidi"/>
+      <w:color w:val="243F60" w:themeColor="accent1" w:themeShade="7F"/>
+    </w:rPr>
+  </w:style>
+  <w:style w:type="paragraph" w:styleId="Heading6">
+    <w:name w:val="heading 6"/>
+    <w:basedOn w:val="Normal"/>
+    <w:next w:val="Normal"/>
+    <w:link w:val="Heading6Char"/>
+    <w:uiPriority w:val="9"/>
+    <w:semiHidden/>
+    <w:unhideWhenUsed/>
+    <w:qFormat/>
+    <w:rsid w:val="00D40DF6"/>
+    <w:pPr>
+      <w:keepNext/>
+      <w:keepLines/>
+      <w:numPr>
+        <w:ilvl w:val="5"/>
+        <w:numId w:val="4"/>
+      </w:numPr>
+      <w:spacing w:before="200" w:after="0"/>
+      <w:outlineLvl w:val="5"/>
+    </w:pPr>
+    <w:rPr>
+      <w:rFonts w:asciiTheme="majorHAnsi" w:eastAsiaTheme="majorEastAsia" w:hAnsiTheme="majorHAnsi" w:cstheme="majorBidi"/>
+      <w:i/>
+      <w:iCs/>
+      <w:color w:val="243F60" w:themeColor="accent1" w:themeShade="7F"/>
+    </w:rPr>
+  </w:style>
+  <w:style w:type="paragraph" w:styleId="Heading7">
+    <w:name w:val="heading 7"/>
+    <w:basedOn w:val="Normal"/>
+    <w:next w:val="Normal"/>
+    <w:link w:val="Heading7Char"/>
+    <w:uiPriority w:val="9"/>
+    <w:semiHidden/>
+    <w:unhideWhenUsed/>
+    <w:qFormat/>
+    <w:rsid w:val="00D40DF6"/>
+    <w:pPr>
+      <w:keepNext/>
+      <w:keepLines/>
+      <w:numPr>
+        <w:ilvl w:val="6"/>
+        <w:numId w:val="4"/>
+      </w:numPr>
+      <w:spacing w:before="200" w:after="0"/>
+      <w:outlineLvl w:val="6"/>
+    </w:pPr>
+    <w:rPr>
+      <w:rFonts w:asciiTheme="majorHAnsi" w:eastAsiaTheme="majorEastAsia" w:hAnsiTheme="majorHAnsi" w:cstheme="majorBidi"/>
+      <w:i/>
+      <w:iCs/>
+      <w:color w:val="404040" w:themeColor="text1" w:themeTint="BF"/>
+    </w:rPr>
+  </w:style>
+  <w:style w:type="paragraph" w:styleId="Heading8">
+    <w:name w:val="heading 8"/>
+    <w:basedOn w:val="Normal"/>
+    <w:next w:val="Normal"/>
+    <w:link w:val="Heading8Char"/>
+    <w:uiPriority w:val="9"/>
+    <w:semiHidden/>
+    <w:unhideWhenUsed/>
+    <w:qFormat/>
+    <w:rsid w:val="00D40DF6"/>
+    <w:pPr>
+      <w:keepNext/>
+      <w:keepLines/>
+      <w:numPr>
+        <w:ilvl w:val="7"/>
+        <w:numId w:val="4"/>
+      </w:numPr>
+      <w:spacing w:before="200" w:after="0"/>
+      <w:outlineLvl w:val="7"/>
+    </w:pPr>
+    <w:rPr>
+      <w:rFonts w:asciiTheme="majorHAnsi" w:eastAsiaTheme="majorEastAsia" w:hAnsiTheme="majorHAnsi" w:cstheme="majorBidi"/>
+      <w:color w:val="404040" w:themeColor="text1" w:themeTint="BF"/>
+      <w:sz w:val="20"/>
+      <w:szCs w:val="20"/>
+    </w:rPr>
+  </w:style>
+  <w:style w:type="paragraph" w:styleId="Heading9">
+    <w:name w:val="heading 9"/>
+    <w:basedOn w:val="Normal"/>
+    <w:next w:val="Normal"/>
+    <w:link w:val="Heading9Char"/>
+    <w:uiPriority w:val="9"/>
+    <w:semiHidden/>
+    <w:unhideWhenUsed/>
+    <w:qFormat/>
+    <w:rsid w:val="00D40DF6"/>
+    <w:pPr>
+      <w:keepNext/>
+      <w:keepLines/>
+      <w:numPr>
+        <w:ilvl w:val="8"/>
+        <w:numId w:val="4"/>
+      </w:numPr>
+      <w:spacing w:before="200" w:after="0"/>
+      <w:outlineLvl w:val="8"/>
+    </w:pPr>
+    <w:rPr>
+      <w:rFonts w:asciiTheme="majorHAnsi" w:eastAsiaTheme="majorEastAsia" w:hAnsiTheme="majorHAnsi" w:cstheme="majorBidi"/>
+      <w:i/>
+      <w:iCs/>
+      <w:color w:val="404040" w:themeColor="text1" w:themeTint="BF"/>
+      <w:sz w:val="20"/>
+      <w:szCs w:val="20"/>
     </w:rPr>
   </w:style>
   <w:style w:type="character" w:default="1" w:styleId="DefaultParagraphFont">
@@ -2571,6 +4334,120 @@
     <w:link w:val="Footer"/>
     <w:uiPriority w:val="99"/>
     <w:rsid w:val="004933A2"/>
+  </w:style>
+  <w:style w:type="character" w:customStyle="1" w:styleId="Heading2Char">
+    <w:name w:val="Heading 2 Char"/>
+    <w:basedOn w:val="DefaultParagraphFont"/>
+    <w:link w:val="Heading2"/>
+    <w:uiPriority w:val="9"/>
+    <w:rsid w:val="00FD737A"/>
+    <w:rPr>
+      <w:rFonts w:asciiTheme="majorHAnsi" w:eastAsiaTheme="majorEastAsia" w:hAnsiTheme="majorHAnsi" w:cstheme="majorBidi"/>
+      <w:b/>
+      <w:bCs/>
+      <w:color w:val="4F81BD" w:themeColor="accent1"/>
+      <w:sz w:val="26"/>
+      <w:szCs w:val="26"/>
+    </w:rPr>
+  </w:style>
+  <w:style w:type="character" w:customStyle="1" w:styleId="Heading3Char">
+    <w:name w:val="Heading 3 Char"/>
+    <w:basedOn w:val="DefaultParagraphFont"/>
+    <w:link w:val="Heading3"/>
+    <w:uiPriority w:val="9"/>
+    <w:rsid w:val="000E13AD"/>
+    <w:rPr>
+      <w:rFonts w:asciiTheme="majorHAnsi" w:eastAsiaTheme="majorEastAsia" w:hAnsiTheme="majorHAnsi" w:cstheme="majorBidi"/>
+      <w:b/>
+      <w:bCs/>
+      <w:color w:val="4F81BD" w:themeColor="accent1"/>
+    </w:rPr>
+  </w:style>
+  <w:style w:type="character" w:customStyle="1" w:styleId="Heading4Char">
+    <w:name w:val="Heading 4 Char"/>
+    <w:basedOn w:val="DefaultParagraphFont"/>
+    <w:link w:val="Heading4"/>
+    <w:uiPriority w:val="9"/>
+    <w:semiHidden/>
+    <w:rsid w:val="00D40DF6"/>
+    <w:rPr>
+      <w:rFonts w:asciiTheme="majorHAnsi" w:eastAsiaTheme="majorEastAsia" w:hAnsiTheme="majorHAnsi" w:cstheme="majorBidi"/>
+      <w:b/>
+      <w:bCs/>
+      <w:i/>
+      <w:iCs/>
+      <w:color w:val="4F81BD" w:themeColor="accent1"/>
+    </w:rPr>
+  </w:style>
+  <w:style w:type="character" w:customStyle="1" w:styleId="Heading5Char">
+    <w:name w:val="Heading 5 Char"/>
+    <w:basedOn w:val="DefaultParagraphFont"/>
+    <w:link w:val="Heading5"/>
+    <w:uiPriority w:val="9"/>
+    <w:semiHidden/>
+    <w:rsid w:val="00D40DF6"/>
+    <w:rPr>
+      <w:rFonts w:asciiTheme="majorHAnsi" w:eastAsiaTheme="majorEastAsia" w:hAnsiTheme="majorHAnsi" w:cstheme="majorBidi"/>
+      <w:color w:val="243F60" w:themeColor="accent1" w:themeShade="7F"/>
+    </w:rPr>
+  </w:style>
+  <w:style w:type="character" w:customStyle="1" w:styleId="Heading6Char">
+    <w:name w:val="Heading 6 Char"/>
+    <w:basedOn w:val="DefaultParagraphFont"/>
+    <w:link w:val="Heading6"/>
+    <w:uiPriority w:val="9"/>
+    <w:semiHidden/>
+    <w:rsid w:val="00D40DF6"/>
+    <w:rPr>
+      <w:rFonts w:asciiTheme="majorHAnsi" w:eastAsiaTheme="majorEastAsia" w:hAnsiTheme="majorHAnsi" w:cstheme="majorBidi"/>
+      <w:i/>
+      <w:iCs/>
+      <w:color w:val="243F60" w:themeColor="accent1" w:themeShade="7F"/>
+    </w:rPr>
+  </w:style>
+  <w:style w:type="character" w:customStyle="1" w:styleId="Heading7Char">
+    <w:name w:val="Heading 7 Char"/>
+    <w:basedOn w:val="DefaultParagraphFont"/>
+    <w:link w:val="Heading7"/>
+    <w:uiPriority w:val="9"/>
+    <w:semiHidden/>
+    <w:rsid w:val="00D40DF6"/>
+    <w:rPr>
+      <w:rFonts w:asciiTheme="majorHAnsi" w:eastAsiaTheme="majorEastAsia" w:hAnsiTheme="majorHAnsi" w:cstheme="majorBidi"/>
+      <w:i/>
+      <w:iCs/>
+      <w:color w:val="404040" w:themeColor="text1" w:themeTint="BF"/>
+    </w:rPr>
+  </w:style>
+  <w:style w:type="character" w:customStyle="1" w:styleId="Heading8Char">
+    <w:name w:val="Heading 8 Char"/>
+    <w:basedOn w:val="DefaultParagraphFont"/>
+    <w:link w:val="Heading8"/>
+    <w:uiPriority w:val="9"/>
+    <w:semiHidden/>
+    <w:rsid w:val="00D40DF6"/>
+    <w:rPr>
+      <w:rFonts w:asciiTheme="majorHAnsi" w:eastAsiaTheme="majorEastAsia" w:hAnsiTheme="majorHAnsi" w:cstheme="majorBidi"/>
+      <w:color w:val="404040" w:themeColor="text1" w:themeTint="BF"/>
+      <w:sz w:val="20"/>
+      <w:szCs w:val="20"/>
+    </w:rPr>
+  </w:style>
+  <w:style w:type="character" w:customStyle="1" w:styleId="Heading9Char">
+    <w:name w:val="Heading 9 Char"/>
+    <w:basedOn w:val="DefaultParagraphFont"/>
+    <w:link w:val="Heading9"/>
+    <w:uiPriority w:val="9"/>
+    <w:semiHidden/>
+    <w:rsid w:val="00D40DF6"/>
+    <w:rPr>
+      <w:rFonts w:asciiTheme="majorHAnsi" w:eastAsiaTheme="majorEastAsia" w:hAnsiTheme="majorHAnsi" w:cstheme="majorBidi"/>
+      <w:i/>
+      <w:iCs/>
+      <w:color w:val="404040" w:themeColor="text1" w:themeTint="BF"/>
+      <w:sz w:val="20"/>
+      <w:szCs w:val="20"/>
+    </w:rPr>
   </w:style>
 </w:styles>
 </file>

</xml_diff>